<commit_message>
Add performance and protocol
</commit_message>
<xml_diff>
--- a/Documents/CahierSpec.docx
+++ b/Documents/CahierSpec.docx
@@ -1730,51 +1730,221 @@
         </w:rPr>
         <w:t>Two server</w:t>
       </w:r>
+      <w:r>
+        <w:rPr>
+          <w:lang w:val="en-US"/>
+        </w:rPr>
+        <w:t>s one which clients log in</w:t>
+      </w:r>
+    </w:p>
+    <w:p>
+      <w:pPr>
+        <w:pStyle w:val="Paragraphedeliste"/>
+        <w:numPr>
+          <w:ilvl w:val="0"/>
+          <w:numId w:val="1"/>
+        </w:numPr>
+        <w:rPr>
+          <w:lang w:val="en-US"/>
+        </w:rPr>
+      </w:pPr>
+      <w:r>
+        <w:rPr>
+          <w:lang w:val="en-US"/>
+        </w:rPr>
+        <w:t>JMS connect to the two servers and contains data</w:t>
+      </w:r>
+    </w:p>
+    <w:p>
+      <w:pPr>
+        <w:pStyle w:val="Titre1"/>
+        <w:rPr>
+          <w:lang w:val="en-US"/>
+        </w:rPr>
+      </w:pPr>
+      <w:r>
+        <w:rPr>
+          <w:lang w:val="en-US"/>
+        </w:rPr>
+        <w:t>Performance</w:t>
+      </w:r>
+    </w:p>
+    <w:p>
+      <w:pPr>
+        <w:pStyle w:val="Paragraphedeliste"/>
+        <w:numPr>
+          <w:ilvl w:val="0"/>
+          <w:numId w:val="1"/>
+        </w:numPr>
+        <w:rPr>
+          <w:lang w:val="en-US"/>
+        </w:rPr>
+      </w:pPr>
+      <w:r>
+        <w:rPr>
+          <w:lang w:val="en-US"/>
+        </w:rPr>
+        <w:t>Low RAM consumption</w:t>
+      </w:r>
+      <w:r>
+        <w:rPr>
+          <w:lang w:val="en-US"/>
+        </w:rPr>
+        <w:t xml:space="preserve"> (see XMS and XMX)</w:t>
+      </w:r>
+      <w:r>
+        <w:rPr>
+          <w:lang w:val="en-US"/>
+        </w:rPr>
+        <w:t xml:space="preserve"> </w:t>
+      </w:r>
+    </w:p>
+    <w:p>
+      <w:pPr>
+        <w:pStyle w:val="Paragraphedeliste"/>
+        <w:numPr>
+          <w:ilvl w:val="0"/>
+          <w:numId w:val="1"/>
+        </w:numPr>
+        <w:rPr>
+          <w:lang w:val="en-US"/>
+        </w:rPr>
+      </w:pPr>
+      <w:r>
+        <w:rPr>
+          <w:lang w:val="en-US"/>
+        </w:rPr>
+        <w:t>Number maximum of clients connected  : 100</w:t>
+      </w:r>
+    </w:p>
+    <w:p>
+      <w:pPr>
+        <w:pStyle w:val="Titre1"/>
+      </w:pPr>
+      <w:r>
+        <w:t>Protocol de communication</w:t>
+      </w:r>
+    </w:p>
+    <w:p>
+      <w:r>
+        <w:t>+/-</w:t>
+      </w:r>
+      <w:proofErr w:type="spellStart"/>
+      <w:r>
+        <w:t>upseudo</w:t>
+      </w:r>
+      <w:proofErr w:type="spellEnd"/>
+      <w:r>
+        <w:t xml:space="preserve"> : ajoute ou retire un pseudo</w:t>
+      </w:r>
+    </w:p>
+    <w:p>
+      <w:r>
+        <w:t>+/-</w:t>
+      </w:r>
+      <w:proofErr w:type="spellStart"/>
+      <w:r>
+        <w:t>apseudo</w:t>
+      </w:r>
+      <w:proofErr w:type="spellEnd"/>
+      <w:r>
+        <w:t> : ajoute ou retire un administrateur</w:t>
+      </w:r>
+    </w:p>
+    <w:p>
+      <w:r>
+        <w:t>+/-</w:t>
+      </w:r>
+      <w:proofErr w:type="spellStart"/>
+      <w:r>
+        <w:t>mmessage</w:t>
+      </w:r>
+      <w:proofErr w:type="spellEnd"/>
+      <w:r>
+        <w:t> : ajoute ou supprime un message</w:t>
+      </w:r>
+    </w:p>
+    <w:p>
+      <w:r>
+        <w:t>!</w:t>
+      </w:r>
+      <w:proofErr w:type="spellStart"/>
+      <w:r>
+        <w:t>c</w:t>
+      </w:r>
+      <w:r>
+        <w:t>commance</w:t>
+      </w:r>
+      <w:proofErr w:type="spellEnd"/>
+      <w:r>
+        <w:t> : commande au serveur</w:t>
+      </w:r>
+    </w:p>
+    <w:p>
+      <w:r>
+        <w:t>!i : initialisation de la part du client</w:t>
+      </w:r>
+    </w:p>
+    <w:p>
+      <w:r>
+        <w:t xml:space="preserve">?p : demande du </w:t>
+      </w:r>
+      <w:proofErr w:type="spellStart"/>
+      <w:r>
+        <w:t>password</w:t>
+      </w:r>
+      <w:proofErr w:type="spellEnd"/>
+    </w:p>
+    <w:p>
+      <w:r>
+        <w:t xml:space="preserve">!p : </w:t>
+      </w:r>
+      <w:proofErr w:type="spellStart"/>
+      <w:r>
+        <w:t>envoit</w:t>
+      </w:r>
+      <w:proofErr w:type="spellEnd"/>
+      <w:r>
+        <w:t xml:space="preserve"> du password</w:t>
+      </w:r>
       <w:bookmarkStart w:id="0" w:name="_GoBack"/>
       <w:bookmarkEnd w:id="0"/>
     </w:p>
     <w:p>
-      <w:pPr>
-        <w:rPr>
-          <w:lang w:val="en-US"/>
-        </w:rPr>
-      </w:pPr>
-    </w:p>
+      <w:r>
+        <w:t>!o : accepte la commande de connexion</w:t>
+      </w:r>
+    </w:p>
+    <w:p>
+      <w:r>
+        <w:t>!n : refuse la demande de connexion</w:t>
+      </w:r>
+    </w:p>
+    <w:p>
+      <w:r>
+        <w:t xml:space="preserve">!k : </w:t>
+      </w:r>
+      <w:proofErr w:type="spellStart"/>
+      <w:r>
+        <w:t>keep</w:t>
+      </w:r>
+      <w:proofErr w:type="spellEnd"/>
+      <w:r>
+        <w:t xml:space="preserve"> alive</w:t>
+      </w:r>
+    </w:p>
+    <w:p/>
     <w:p>
       <w:pPr>
         <w:ind w:left="360"/>
-        <w:rPr>
-          <w:lang w:val="en-US"/>
-        </w:rPr>
-      </w:pPr>
-      <w:r>
-        <w:rPr>
-          <w:lang w:val="en-US"/>
-        </w:rPr>
+      </w:pPr>
+      <w:r>
         <w:t xml:space="preserve">                                                                                                                                                                                                                                                                                                                                                                                                                                                                                                                                                                                                                                                                                                                                                                                                                                                                                                                                                                                      </w:t>
       </w:r>
     </w:p>
-    <w:p>
-      <w:pPr>
-        <w:rPr>
-          <w:lang w:val="en-US"/>
-        </w:rPr>
-      </w:pPr>
-    </w:p>
-    <w:p>
-      <w:pPr>
-        <w:rPr>
-          <w:lang w:val="en-US"/>
-        </w:rPr>
-      </w:pPr>
-    </w:p>
-    <w:p>
-      <w:pPr>
-        <w:rPr>
-          <w:lang w:val="en-US"/>
-        </w:rPr>
-      </w:pPr>
-    </w:p>
+    <w:p/>
+    <w:p/>
+    <w:p/>
     <w:sectPr>
       <w:pgSz w:w="11906" w:h="16838"/>
       <w:pgMar w:top="1417" w:right="1417" w:bottom="1417" w:left="1417" w:header="708" w:footer="708" w:gutter="0"/>

</xml_diff>